<commit_message>
added initial results for Florida
</commit_message>
<xml_diff>
--- a/reports/01_paper/conference_abstract/ISEE Abstract 2022 12 05.docx
+++ b/reports/01_paper/conference_abstract/ISEE Abstract 2022 12 05.docx
@@ -268,16 +268,11 @@
       <w:r>
         <w:t xml:space="preserve">We applied </w:t>
       </w:r>
-      <w:commentRangeStart w:id="3"/>
-      <w:r>
-        <w:t xml:space="preserve">Bayesian </w:t>
-      </w:r>
-      <w:commentRangeEnd w:id="3"/>
-      <w:r>
-        <w:rPr>
-          <w:rStyle w:val="CommentReference"/>
-        </w:rPr>
-        <w:commentReference w:id="3"/>
+      <w:r>
+        <w:t>a</w:t>
+      </w:r>
+      <w:r>
+        <w:t xml:space="preserve"> </w:t>
       </w:r>
       <w:r>
         <w:t xml:space="preserve">multilevel linear regression </w:t>
@@ -379,22 +374,6 @@
       </w:r>
     </w:p>
   </w:comment>
-  <w:comment w:id="3" w:author="Parks, Robbie M" w:date="2022-11-01T13:15:00Z" w:initials="PRM">
-    <w:p>
-      <w:pPr>
-        <w:pStyle w:val="CommentText"/>
-      </w:pPr>
-      <w:r>
-        <w:rPr>
-          <w:rStyle w:val="CommentReference"/>
-        </w:rPr>
-        <w:annotationRef/>
-      </w:r>
-      <w:r>
-        <w:t>To discuss</w:t>
-      </w:r>
-    </w:p>
-  </w:comment>
 </w:comments>
 </file>
 
@@ -402,7 +381,6 @@
 <w15:commentsEx xmlns:wpc="http://schemas.microsoft.com/office/word/2010/wordprocessingCanvas" xmlns:cx="http://schemas.microsoft.com/office/drawing/2014/chartex" xmlns:cx1="http://schemas.microsoft.com/office/drawing/2015/9/8/chartex" xmlns:cx2="http://schemas.microsoft.com/office/drawing/2015/10/21/chartex" xmlns:cx3="http://schemas.microsoft.com/office/drawing/2016/5/9/chartex" xmlns:cx4="http://schemas.microsoft.com/office/drawing/2016/5/10/chartex" xmlns:cx5="http://schemas.microsoft.com/office/drawing/2016/5/11/chartex" xmlns:cx6="http://schemas.microsoft.com/office/drawing/2016/5/12/chartex" xmlns:cx7="http://schemas.microsoft.com/office/drawing/2016/5/13/chartex" xmlns:cx8="http://schemas.microsoft.com/office/drawing/2016/5/14/chartex" xmlns:mc="http://schemas.openxmlformats.org/markup-compatibility/2006" xmlns:aink="http://schemas.microsoft.com/office/drawing/2016/ink" xmlns:am3d="http://schemas.microsoft.com/office/drawing/2017/model3d" xmlns:o="urn:schemas-microsoft-com:office:office" xmlns:oel="http://schemas.microsoft.com/office/2019/extlst" xmlns:r="http://schemas.openxmlformats.org/officeDocument/2006/relationships" xmlns:m="http://schemas.openxmlformats.org/officeDocument/2006/math" xmlns:v="urn:schemas-microsoft-com:vml" xmlns:wp14="http://schemas.microsoft.com/office/word/2010/wordprocessingDrawing" xmlns:wp="http://schemas.openxmlformats.org/drawingml/2006/wordprocessingDrawing" xmlns:w10="urn:schemas-microsoft-com:office:word" xmlns:w="http://schemas.openxmlformats.org/wordprocessingml/2006/main" xmlns:w14="http://schemas.microsoft.com/office/word/2010/wordml" xmlns:w15="http://schemas.microsoft.com/office/word/2012/wordml" xmlns:w16cex="http://schemas.microsoft.com/office/word/2018/wordml/cex" xmlns:w16cid="http://schemas.microsoft.com/office/word/2016/wordml/cid" xmlns:w16="http://schemas.microsoft.com/office/word/2018/wordml" xmlns:w16sdtdh="http://schemas.microsoft.com/office/word/2020/wordml/sdtdatahash" xmlns:w16se="http://schemas.microsoft.com/office/word/2015/wordml/symex" xmlns:wpg="http://schemas.microsoft.com/office/word/2010/wordprocessingGroup" xmlns:wpi="http://schemas.microsoft.com/office/word/2010/wordprocessingInk" xmlns:wne="http://schemas.microsoft.com/office/word/2006/wordml" xmlns:wps="http://schemas.microsoft.com/office/word/2010/wordprocessingShape" mc:Ignorable="w14 w15 w16se w16cid w16 w16cex w16sdtdh wp14">
   <w15:commentEx w15:paraId="671FBE4A" w15:done="0"/>
   <w15:commentEx w15:paraId="3DC2B7C0" w15:done="0"/>
-  <w15:commentEx w15:paraId="78ADAAEA" w15:done="0"/>
 </w15:commentsEx>
 </file>
 
@@ -410,7 +388,6 @@
 <w16cex:commentsExtensible xmlns:wpc="http://schemas.microsoft.com/office/word/2010/wordprocessingCanvas" xmlns:cx="http://schemas.microsoft.com/office/drawing/2014/chartex" xmlns:cx1="http://schemas.microsoft.com/office/drawing/2015/9/8/chartex" xmlns:cx2="http://schemas.microsoft.com/office/drawing/2015/10/21/chartex" xmlns:cx3="http://schemas.microsoft.com/office/drawing/2016/5/9/chartex" xmlns:cx4="http://schemas.microsoft.com/office/drawing/2016/5/10/chartex" xmlns:cx5="http://schemas.microsoft.com/office/drawing/2016/5/11/chartex" xmlns:cx6="http://schemas.microsoft.com/office/drawing/2016/5/12/chartex" xmlns:cx7="http://schemas.microsoft.com/office/drawing/2016/5/13/chartex" xmlns:cx8="http://schemas.microsoft.com/office/drawing/2016/5/14/chartex" xmlns:mc="http://schemas.openxmlformats.org/markup-compatibility/2006" xmlns:aink="http://schemas.microsoft.com/office/drawing/2016/ink" xmlns:am3d="http://schemas.microsoft.com/office/drawing/2017/model3d" xmlns:o="urn:schemas-microsoft-com:office:office" xmlns:oel="http://schemas.microsoft.com/office/2019/extlst" xmlns:r="http://schemas.openxmlformats.org/officeDocument/2006/relationships" xmlns:m="http://schemas.openxmlformats.org/officeDocument/2006/math" xmlns:v="urn:schemas-microsoft-com:vml" xmlns:wp14="http://schemas.microsoft.com/office/word/2010/wordprocessingDrawing" xmlns:wp="http://schemas.openxmlformats.org/drawingml/2006/wordprocessingDrawing" xmlns:w10="urn:schemas-microsoft-com:office:word" xmlns:w="http://schemas.openxmlformats.org/wordprocessingml/2006/main" xmlns:w14="http://schemas.microsoft.com/office/word/2010/wordml" xmlns:w15="http://schemas.microsoft.com/office/word/2012/wordml" xmlns:w16cex="http://schemas.microsoft.com/office/word/2018/wordml/cex" xmlns:w16cid="http://schemas.microsoft.com/office/word/2016/wordml/cid" xmlns:w16="http://schemas.microsoft.com/office/word/2018/wordml" xmlns:w16sdtdh="http://schemas.microsoft.com/office/word/2020/wordml/sdtdatahash" xmlns:w16se="http://schemas.microsoft.com/office/word/2015/wordml/symex" xmlns:wpg="http://schemas.microsoft.com/office/word/2010/wordprocessingGroup" xmlns:wpi="http://schemas.microsoft.com/office/word/2010/wordprocessingInk" xmlns:wne="http://schemas.microsoft.com/office/word/2006/wordml" xmlns:wps="http://schemas.microsoft.com/office/word/2010/wordprocessingShape" mc:Ignorable="w14 w15 w16se w16cid w16 w16cex w16sdtdh wp14">
   <w16cex:commentExtensible w16cex:durableId="270B9A3E" w16cex:dateUtc="2022-11-01T17:14:00Z"/>
   <w16cex:commentExtensible w16cex:durableId="270B9A36" w16cex:dateUtc="2022-11-01T17:14:00Z"/>
-  <w16cex:commentExtensible w16cex:durableId="270B9A85" w16cex:dateUtc="2022-11-01T17:15:00Z"/>
 </w16cex:commentsExtensible>
 </file>
 
@@ -418,7 +395,6 @@
 <w16cid:commentsIds xmlns:wpc="http://schemas.microsoft.com/office/word/2010/wordprocessingCanvas" xmlns:cx="http://schemas.microsoft.com/office/drawing/2014/chartex" xmlns:cx1="http://schemas.microsoft.com/office/drawing/2015/9/8/chartex" xmlns:cx2="http://schemas.microsoft.com/office/drawing/2015/10/21/chartex" xmlns:cx3="http://schemas.microsoft.com/office/drawing/2016/5/9/chartex" xmlns:cx4="http://schemas.microsoft.com/office/drawing/2016/5/10/chartex" xmlns:cx5="http://schemas.microsoft.com/office/drawing/2016/5/11/chartex" xmlns:cx6="http://schemas.microsoft.com/office/drawing/2016/5/12/chartex" xmlns:cx7="http://schemas.microsoft.com/office/drawing/2016/5/13/chartex" xmlns:cx8="http://schemas.microsoft.com/office/drawing/2016/5/14/chartex" xmlns:mc="http://schemas.openxmlformats.org/markup-compatibility/2006" xmlns:aink="http://schemas.microsoft.com/office/drawing/2016/ink" xmlns:am3d="http://schemas.microsoft.com/office/drawing/2017/model3d" xmlns:o="urn:schemas-microsoft-com:office:office" xmlns:oel="http://schemas.microsoft.com/office/2019/extlst" xmlns:r="http://schemas.openxmlformats.org/officeDocument/2006/relationships" xmlns:m="http://schemas.openxmlformats.org/officeDocument/2006/math" xmlns:v="urn:schemas-microsoft-com:vml" xmlns:wp14="http://schemas.microsoft.com/office/word/2010/wordprocessingDrawing" xmlns:wp="http://schemas.openxmlformats.org/drawingml/2006/wordprocessingDrawing" xmlns:w10="urn:schemas-microsoft-com:office:word" xmlns:w="http://schemas.openxmlformats.org/wordprocessingml/2006/main" xmlns:w14="http://schemas.microsoft.com/office/word/2010/wordml" xmlns:w15="http://schemas.microsoft.com/office/word/2012/wordml" xmlns:w16cex="http://schemas.microsoft.com/office/word/2018/wordml/cex" xmlns:w16cid="http://schemas.microsoft.com/office/word/2016/wordml/cid" xmlns:w16="http://schemas.microsoft.com/office/word/2018/wordml" xmlns:w16sdtdh="http://schemas.microsoft.com/office/word/2020/wordml/sdtdatahash" xmlns:w16se="http://schemas.microsoft.com/office/word/2015/wordml/symex" xmlns:wpg="http://schemas.microsoft.com/office/word/2010/wordprocessingGroup" xmlns:wpi="http://schemas.microsoft.com/office/word/2010/wordprocessingInk" xmlns:wne="http://schemas.microsoft.com/office/word/2006/wordml" xmlns:wps="http://schemas.microsoft.com/office/word/2010/wordprocessingShape" mc:Ignorable="w14 w15 w16se w16cid w16 w16cex w16sdtdh wp14">
   <w16cid:commentId w16cid:paraId="671FBE4A" w16cid:durableId="270B9A3E"/>
   <w16cid:commentId w16cid:paraId="3DC2B7C0" w16cid:durableId="270B9A36"/>
-  <w16cid:commentId w16cid:paraId="78ADAAEA" w16cid:durableId="270B9A85"/>
 </w16cid:commentsIds>
 </file>
 

</xml_diff>